<commit_message>
Subida Ejercicios Practica 2
</commit_message>
<xml_diff>
--- a/U1/P1/E1.docx
+++ b/U1/P1/E1.docx
@@ -54,126 +54,6 @@
             <wp:extent cx="5400040" cy="724535"/>
             <wp:effectExtent l="0" t="0" r="0" b="0"/>
             <wp:docPr id="2" name="Imagen 2"/>
-            <wp:cNvGraphicFramePr>
-              <a:graphicFrameLocks xmlns:a="http://schemas.openxmlformats.org/drawingml/2006/main" noChangeAspect="1"/>
-            </wp:cNvGraphicFramePr>
-            <a:graphic xmlns:a="http://schemas.openxmlformats.org/drawingml/2006/main">
-              <a:graphicData uri="http://schemas.openxmlformats.org/drawingml/2006/picture">
-                <pic:pic xmlns:pic="http://schemas.openxmlformats.org/drawingml/2006/picture">
-                  <pic:nvPicPr>
-                    <pic:cNvPr id="1" name=""/>
-                    <pic:cNvPicPr/>
-                  </pic:nvPicPr>
-                  <pic:blipFill>
-                    <a:blip r:embed="rId5"/>
-                    <a:stretch>
-                      <a:fillRect/>
-                    </a:stretch>
-                  </pic:blipFill>
-                  <pic:spPr>
-                    <a:xfrm>
-                      <a:off x="0" y="0"/>
-                      <a:ext cx="5400040" cy="724535"/>
-                    </a:xfrm>
-                    <a:prstGeom prst="rect">
-                      <a:avLst/>
-                    </a:prstGeom>
-                  </pic:spPr>
-                </pic:pic>
-              </a:graphicData>
-            </a:graphic>
-          </wp:inline>
-        </w:drawing>
-      </w:r>
-    </w:p>
-    <w:p>
-      <w:pPr>
-        <w:ind w:firstLine="708"/>
-      </w:pPr>
-      <w:r>
-        <w:rPr>
-          <w:b/>
-        </w:rPr>
-        <w:t>b. Configura la carpeta de los proyectos</w:t>
-      </w:r>
-    </w:p>
-    <w:p>
-      <w:pPr>
-        <w:ind w:firstLine="708"/>
-      </w:pPr>
-      <w:r>
-        <w:rPr>
-          <w:noProof/>
-          <w:lang w:eastAsia="es-ES"/>
-        </w:rPr>
-        <w:drawing>
-          <wp:inline distT="0" distB="0" distL="0" distR="0" wp14:anchorId="59C78D6E" wp14:editId="371BD1A4">
-            <wp:extent cx="5400040" cy="594360"/>
-            <wp:effectExtent l="0" t="0" r="0" b="0"/>
-            <wp:docPr id="1" name="Imagen 1"/>
-            <wp:cNvGraphicFramePr>
-              <a:graphicFrameLocks xmlns:a="http://schemas.openxmlformats.org/drawingml/2006/main" noChangeAspect="1"/>
-            </wp:cNvGraphicFramePr>
-            <a:graphic xmlns:a="http://schemas.openxmlformats.org/drawingml/2006/main">
-              <a:graphicData uri="http://schemas.openxmlformats.org/drawingml/2006/picture">
-                <pic:pic xmlns:pic="http://schemas.openxmlformats.org/drawingml/2006/picture">
-                  <pic:nvPicPr>
-                    <pic:cNvPr id="1" name=""/>
-                    <pic:cNvPicPr/>
-                  </pic:nvPicPr>
-                  <pic:blipFill>
-                    <a:blip r:embed="rId6"/>
-                    <a:stretch>
-                      <a:fillRect/>
-                    </a:stretch>
-                  </pic:blipFill>
-                  <pic:spPr>
-                    <a:xfrm>
-                      <a:off x="0" y="0"/>
-                      <a:ext cx="5400040" cy="594360"/>
-                    </a:xfrm>
-                    <a:prstGeom prst="rect">
-                      <a:avLst/>
-                    </a:prstGeom>
-                  </pic:spPr>
-                </pic:pic>
-              </a:graphicData>
-            </a:graphic>
-          </wp:inline>
-        </w:drawing>
-      </w:r>
-    </w:p>
-    <w:p>
-      <w:pPr>
-        <w:ind w:firstLine="708"/>
-        <w:rPr>
-          <w:b/>
-        </w:rPr>
-      </w:pPr>
-      <w:r>
-        <w:rPr>
-          <w:b/>
-        </w:rPr>
-        <w:t>c. Instala el paquete color-picker y comprueba que funciona</w:t>
-      </w:r>
-    </w:p>
-    <w:p>
-      <w:pPr>
-        <w:ind w:firstLine="708"/>
-        <w:rPr>
-          <w:b/>
-        </w:rPr>
-      </w:pPr>
-      <w:r>
-        <w:rPr>
-          <w:noProof/>
-          <w:lang w:eastAsia="es-ES"/>
-        </w:rPr>
-        <w:drawing>
-          <wp:inline distT="0" distB="0" distL="0" distR="0" wp14:anchorId="31D34D01" wp14:editId="2E9CC2EF">
-            <wp:extent cx="5400040" cy="1337310"/>
-            <wp:effectExtent l="0" t="0" r="0" b="0"/>
-            <wp:docPr id="3" name="Imagen 3"/>
             <wp:cNvGraphicFramePr>
               <a:graphicFrameLocks xmlns:a="http://schemas.openxmlformats.org/drawingml/2006/main" noChangeAspect="1"/>
             </wp:cNvGraphicFramePr>
@@ -193,7 +73,7 @@
                   <pic:spPr>
                     <a:xfrm>
                       <a:off x="0" y="0"/>
-                      <a:ext cx="5400040" cy="1337310"/>
+                      <a:ext cx="5400040" cy="724535"/>
                     </a:xfrm>
                     <a:prstGeom prst="rect">
                       <a:avLst/>
@@ -208,30 +88,18 @@
     </w:p>
     <w:p>
       <w:pPr>
-        <w:ind w:left="708"/>
-        <w:rPr>
-          <w:b/>
-        </w:rPr>
-      </w:pPr>
-      <w:r>
-        <w:rPr>
-          <w:b/>
-        </w:rPr>
-        <w:t>d. Instala otro paquete que consideres interesante del artículo y comprueba que funciona</w:t>
-      </w:r>
-      <w:r>
-        <w:rPr>
-          <w:b/>
-        </w:rPr>
-        <w:t>.</w:t>
-      </w:r>
-    </w:p>
-    <w:p>
-      <w:pPr>
-        <w:ind w:left="708"/>
-        <w:rPr>
-          <w:b/>
-        </w:rPr>
+        <w:ind w:firstLine="708"/>
+      </w:pPr>
+      <w:r>
+        <w:rPr>
+          <w:b/>
+        </w:rPr>
+        <w:t>b. Configura la carpeta de los proyectos</w:t>
+      </w:r>
+    </w:p>
+    <w:p>
+      <w:pPr>
+        <w:ind w:firstLine="708"/>
       </w:pPr>
       <w:r>
         <w:rPr>
@@ -239,10 +107,10 @@
           <w:lang w:eastAsia="es-ES"/>
         </w:rPr>
         <w:drawing>
-          <wp:inline distT="0" distB="0" distL="0" distR="0" wp14:anchorId="6D36C591" wp14:editId="46E06AFA">
-            <wp:extent cx="5400040" cy="1322070"/>
+          <wp:inline distT="0" distB="0" distL="0" distR="0" wp14:anchorId="59C78D6E" wp14:editId="371BD1A4">
+            <wp:extent cx="5400040" cy="594360"/>
             <wp:effectExtent l="0" t="0" r="0" b="0"/>
-            <wp:docPr id="5" name="Imagen 5"/>
+            <wp:docPr id="1" name="Imagen 1"/>
             <wp:cNvGraphicFramePr>
               <a:graphicFrameLocks xmlns:a="http://schemas.openxmlformats.org/drawingml/2006/main" noChangeAspect="1"/>
             </wp:cNvGraphicFramePr>
@@ -262,7 +130,7 @@
                   <pic:spPr>
                     <a:xfrm>
                       <a:off x="0" y="0"/>
-                      <a:ext cx="5400040" cy="1322070"/>
+                      <a:ext cx="5400040" cy="594360"/>
                     </a:xfrm>
                     <a:prstGeom prst="rect">
                       <a:avLst/>
@@ -277,7 +145,21 @@
     </w:p>
     <w:p>
       <w:pPr>
-        <w:ind w:left="708"/>
+        <w:ind w:firstLine="708"/>
+        <w:rPr>
+          <w:b/>
+        </w:rPr>
+      </w:pPr>
+      <w:r>
+        <w:rPr>
+          <w:b/>
+        </w:rPr>
+        <w:t>c. Instala el paquete color-picker y comprueba que funciona</w:t>
+      </w:r>
+    </w:p>
+    <w:p>
+      <w:pPr>
+        <w:ind w:firstLine="708"/>
         <w:rPr>
           <w:b/>
         </w:rPr>
@@ -288,10 +170,10 @@
           <w:lang w:eastAsia="es-ES"/>
         </w:rPr>
         <w:drawing>
-          <wp:inline distT="0" distB="0" distL="0" distR="0" wp14:anchorId="306A05AD" wp14:editId="1974ECD7">
-            <wp:extent cx="5400040" cy="1292860"/>
-            <wp:effectExtent l="0" t="0" r="0" b="2540"/>
-            <wp:docPr id="6" name="Imagen 6"/>
+          <wp:inline distT="0" distB="0" distL="0" distR="0" wp14:anchorId="31D34D01" wp14:editId="2E9CC2EF">
+            <wp:extent cx="5400040" cy="1337310"/>
+            <wp:effectExtent l="0" t="0" r="0" b="0"/>
+            <wp:docPr id="3" name="Imagen 3"/>
             <wp:cNvGraphicFramePr>
               <a:graphicFrameLocks xmlns:a="http://schemas.openxmlformats.org/drawingml/2006/main" noChangeAspect="1"/>
             </wp:cNvGraphicFramePr>
@@ -311,7 +193,7 @@
                   <pic:spPr>
                     <a:xfrm>
                       <a:off x="0" y="0"/>
-                      <a:ext cx="5400040" cy="1292860"/>
+                      <a:ext cx="5400040" cy="1337310"/>
                     </a:xfrm>
                     <a:prstGeom prst="rect">
                       <a:avLst/>
@@ -331,182 +213,25 @@
           <w:b/>
         </w:rPr>
       </w:pPr>
-    </w:p>
-    <w:p>
-      <w:pPr>
-        <w:ind w:left="708"/>
-        <w:rPr>
-          <w:b/>
-        </w:rPr>
-      </w:pPr>
-    </w:p>
-    <w:p>
-      <w:pPr>
-        <w:ind w:left="708"/>
-        <w:rPr>
-          <w:b/>
-        </w:rPr>
-      </w:pPr>
-    </w:p>
-    <w:p>
-      <w:pPr>
-        <w:ind w:left="708"/>
-        <w:rPr>
-          <w:b/>
-        </w:rPr>
-      </w:pPr>
-    </w:p>
-    <w:p>
-      <w:pPr>
-        <w:ind w:left="708"/>
-        <w:rPr>
-          <w:b/>
-        </w:rPr>
-      </w:pPr>
-    </w:p>
-    <w:p>
-      <w:pPr>
-        <w:ind w:left="708"/>
-        <w:rPr>
-          <w:b/>
-        </w:rPr>
-      </w:pPr>
-    </w:p>
-    <w:p>
-      <w:pPr>
-        <w:ind w:left="708"/>
-        <w:rPr>
-          <w:b/>
-        </w:rPr>
-      </w:pPr>
-    </w:p>
-    <w:p>
-      <w:pPr>
-        <w:ind w:left="708"/>
-        <w:rPr>
-          <w:b/>
-        </w:rPr>
-      </w:pPr>
-    </w:p>
-    <w:p>
-      <w:pPr>
-        <w:ind w:left="708"/>
-        <w:rPr>
-          <w:b/>
-        </w:rPr>
-      </w:pPr>
-    </w:p>
-    <w:p>
-      <w:pPr>
-        <w:ind w:left="708"/>
-        <w:rPr>
-          <w:b/>
-        </w:rPr>
-      </w:pPr>
-      <w:r>
-        <w:rPr>
-          <w:b/>
-        </w:rPr>
-        <w:lastRenderedPageBreak/>
-        <w:t>2. Browser-</w:t>
-      </w:r>
-      <w:proofErr w:type="spellStart"/>
-      <w:r>
-        <w:rPr>
-          <w:b/>
-        </w:rPr>
-        <w:t>Sync</w:t>
-      </w:r>
-      <w:proofErr w:type="spellEnd"/>
-    </w:p>
-    <w:p>
-      <w:pPr>
-        <w:pStyle w:val="Prrafodelista"/>
-        <w:numPr>
-          <w:ilvl w:val="0"/>
-          <w:numId w:val="1"/>
-        </w:numPr>
-      </w:pPr>
-      <w:r>
-        <w:t>Instalado</w:t>
-      </w:r>
-      <w:r>
-        <w:t xml:space="preserve"> </w:t>
-      </w:r>
-      <w:proofErr w:type="spellStart"/>
-      <w:r>
-        <w:t>NodeJS</w:t>
-      </w:r>
-      <w:proofErr w:type="spellEnd"/>
-    </w:p>
-    <w:p>
-      <w:pPr>
-        <w:pStyle w:val="Prrafodelista"/>
-        <w:numPr>
-          <w:ilvl w:val="0"/>
-          <w:numId w:val="1"/>
-        </w:numPr>
-      </w:pPr>
-      <w:r>
-        <w:t>Instalado Browser-</w:t>
-      </w:r>
-      <w:proofErr w:type="spellStart"/>
-      <w:r>
-        <w:t>Sync</w:t>
-      </w:r>
-      <w:proofErr w:type="spellEnd"/>
-    </w:p>
-    <w:p>
-      <w:pPr>
-        <w:pStyle w:val="Prrafodelista"/>
-        <w:numPr>
-          <w:ilvl w:val="0"/>
-          <w:numId w:val="1"/>
-        </w:numPr>
-      </w:pPr>
-      <w:r>
-        <w:t>Creado un ejecutable .</w:t>
-      </w:r>
-      <w:proofErr w:type="spellStart"/>
-      <w:r>
-        <w:t>bat</w:t>
-      </w:r>
-      <w:proofErr w:type="spellEnd"/>
-      <w:r>
-        <w:t xml:space="preserve"> para lanzar sitios web estáticos</w:t>
-      </w:r>
-    </w:p>
-    <w:p>
-      <w:pPr>
-        <w:pStyle w:val="Prrafodelista"/>
-        <w:numPr>
-          <w:ilvl w:val="0"/>
-          <w:numId w:val="1"/>
-        </w:numPr>
-      </w:pPr>
-      <w:r>
-        <w:t xml:space="preserve">Añadido al </w:t>
-      </w:r>
-      <w:proofErr w:type="spellStart"/>
-      <w:r>
-        <w:t>Path</w:t>
-      </w:r>
-      <w:proofErr w:type="spellEnd"/>
-      <w:r>
-        <w:t xml:space="preserve"> del sistema la ruta donde se sitúa el .</w:t>
-      </w:r>
-      <w:proofErr w:type="spellStart"/>
-      <w:r>
-        <w:t>bat</w:t>
-      </w:r>
-      <w:proofErr w:type="spellEnd"/>
-      <w:r>
+      <w:r>
+        <w:rPr>
+          <w:b/>
+        </w:rPr>
+        <w:t>d. Instala otro paquete que consideres interesante del artículo y comprueba que funciona</w:t>
+      </w:r>
+      <w:r>
+        <w:rPr>
+          <w:b/>
+        </w:rPr>
         <w:t>.</w:t>
       </w:r>
     </w:p>
     <w:p>
       <w:pPr>
         <w:ind w:left="708"/>
+        <w:rPr>
+          <w:b/>
+        </w:rPr>
       </w:pPr>
       <w:r>
         <w:rPr>
@@ -514,10 +239,10 @@
           <w:lang w:eastAsia="es-ES"/>
         </w:rPr>
         <w:drawing>
-          <wp:inline distT="0" distB="0" distL="0" distR="0" wp14:anchorId="165F7F8C" wp14:editId="6CBF2058">
-            <wp:extent cx="5400040" cy="486410"/>
-            <wp:effectExtent l="0" t="0" r="0" b="8890"/>
-            <wp:docPr id="7" name="Imagen 7"/>
+          <wp:inline distT="0" distB="0" distL="0" distR="0" wp14:anchorId="6D36C591" wp14:editId="46E06AFA">
+            <wp:extent cx="5400040" cy="1322070"/>
+            <wp:effectExtent l="0" t="0" r="0" b="0"/>
+            <wp:docPr id="5" name="Imagen 5"/>
             <wp:cNvGraphicFramePr>
               <a:graphicFrameLocks xmlns:a="http://schemas.openxmlformats.org/drawingml/2006/main" noChangeAspect="1"/>
             </wp:cNvGraphicFramePr>
@@ -537,7 +262,7 @@
                   <pic:spPr>
                     <a:xfrm>
                       <a:off x="0" y="0"/>
-                      <a:ext cx="5400040" cy="486410"/>
+                      <a:ext cx="5400040" cy="1322070"/>
                     </a:xfrm>
                     <a:prstGeom prst="rect">
                       <a:avLst/>
@@ -553,53 +278,6 @@
     <w:p>
       <w:pPr>
         <w:ind w:left="708"/>
-      </w:pPr>
-    </w:p>
-    <w:p>
-      <w:pPr>
-        <w:ind w:left="708"/>
-        <w:rPr>
-          <w:b/>
-        </w:rPr>
-      </w:pPr>
-      <w:r>
-        <w:rPr>
-          <w:b/>
-        </w:rPr>
-        <w:t xml:space="preserve">3. </w:t>
-      </w:r>
-      <w:r>
-        <w:rPr>
-          <w:b/>
-        </w:rPr>
-        <w:t>Instalar Git</w:t>
-      </w:r>
-    </w:p>
-    <w:p>
-      <w:pPr>
-        <w:ind w:left="708"/>
-        <w:rPr>
-          <w:b/>
-        </w:rPr>
-      </w:pPr>
-      <w:r>
-        <w:t>a</w:t>
-      </w:r>
-      <w:r>
-        <w:t xml:space="preserve">. Indica que puede emplear Git desde el </w:t>
-      </w:r>
-      <w:proofErr w:type="spellStart"/>
-      <w:r>
-        <w:t>prompt</w:t>
-      </w:r>
-      <w:proofErr w:type="spellEnd"/>
-      <w:r>
-        <w:t xml:space="preserve"> de Windows</w:t>
-      </w:r>
-    </w:p>
-    <w:p>
-      <w:pPr>
-        <w:ind w:left="708"/>
         <w:rPr>
           <w:b/>
         </w:rPr>
@@ -610,10 +288,10 @@
           <w:lang w:eastAsia="es-ES"/>
         </w:rPr>
         <w:drawing>
-          <wp:inline distT="0" distB="0" distL="0" distR="0" wp14:anchorId="274ECA2B" wp14:editId="5FB43F71">
-            <wp:extent cx="3609975" cy="2810986"/>
-            <wp:effectExtent l="0" t="0" r="0" b="8890"/>
-            <wp:docPr id="8" name="Imagen 8"/>
+          <wp:inline distT="0" distB="0" distL="0" distR="0" wp14:anchorId="306A05AD" wp14:editId="1974ECD7">
+            <wp:extent cx="5400040" cy="1292860"/>
+            <wp:effectExtent l="0" t="0" r="0" b="2540"/>
+            <wp:docPr id="6" name="Imagen 6"/>
             <wp:cNvGraphicFramePr>
               <a:graphicFrameLocks xmlns:a="http://schemas.openxmlformats.org/drawingml/2006/main" noChangeAspect="1"/>
             </wp:cNvGraphicFramePr>
@@ -633,7 +311,7 @@
                   <pic:spPr>
                     <a:xfrm>
                       <a:off x="0" y="0"/>
-                      <a:ext cx="3631817" cy="2827994"/>
+                      <a:ext cx="5400040" cy="1292860"/>
                     </a:xfrm>
                     <a:prstGeom prst="rect">
                       <a:avLst/>
@@ -648,27 +326,186 @@
     </w:p>
     <w:p>
       <w:pPr>
-        <w:rPr>
-          <w:b/>
-        </w:rPr>
-      </w:pPr>
-      <w:r>
-        <w:rPr>
-          <w:b/>
-        </w:rPr>
-        <w:tab/>
-        <w:t xml:space="preserve">b. </w:t>
-      </w:r>
-      <w:r>
-        <w:t>Indica que use la consola de Windows por defecto (en configurar el terminal)</w:t>
-      </w:r>
-    </w:p>
-    <w:p>
-      <w:pPr>
-        <w:ind w:left="708"/>
-        <w:rPr>
-          <w:b/>
-        </w:rPr>
+        <w:ind w:left="708"/>
+        <w:rPr>
+          <w:b/>
+        </w:rPr>
+      </w:pPr>
+    </w:p>
+    <w:p>
+      <w:pPr>
+        <w:ind w:left="708"/>
+        <w:rPr>
+          <w:b/>
+        </w:rPr>
+      </w:pPr>
+    </w:p>
+    <w:p>
+      <w:pPr>
+        <w:ind w:left="708"/>
+        <w:rPr>
+          <w:b/>
+        </w:rPr>
+      </w:pPr>
+    </w:p>
+    <w:p>
+      <w:pPr>
+        <w:ind w:left="708"/>
+        <w:rPr>
+          <w:b/>
+        </w:rPr>
+      </w:pPr>
+    </w:p>
+    <w:p>
+      <w:pPr>
+        <w:ind w:left="708"/>
+        <w:rPr>
+          <w:b/>
+        </w:rPr>
+      </w:pPr>
+    </w:p>
+    <w:p>
+      <w:pPr>
+        <w:ind w:left="708"/>
+        <w:rPr>
+          <w:b/>
+        </w:rPr>
+      </w:pPr>
+    </w:p>
+    <w:p>
+      <w:pPr>
+        <w:ind w:left="708"/>
+        <w:rPr>
+          <w:b/>
+        </w:rPr>
+      </w:pPr>
+    </w:p>
+    <w:p>
+      <w:pPr>
+        <w:ind w:left="708"/>
+        <w:rPr>
+          <w:b/>
+        </w:rPr>
+      </w:pPr>
+    </w:p>
+    <w:p>
+      <w:pPr>
+        <w:ind w:left="708"/>
+        <w:rPr>
+          <w:b/>
+        </w:rPr>
+      </w:pPr>
+    </w:p>
+    <w:p>
+      <w:pPr>
+        <w:ind w:left="708"/>
+        <w:rPr>
+          <w:b/>
+        </w:rPr>
+      </w:pPr>
+      <w:r>
+        <w:rPr>
+          <w:b/>
+        </w:rPr>
+        <w:t>2. Browser-</w:t>
+      </w:r>
+      <w:proofErr w:type="spellStart"/>
+      <w:r>
+        <w:rPr>
+          <w:b/>
+        </w:rPr>
+        <w:t>Sync</w:t>
+      </w:r>
+      <w:proofErr w:type="spellEnd"/>
+    </w:p>
+    <w:p>
+      <w:pPr>
+        <w:pStyle w:val="Prrafodelista"/>
+        <w:numPr>
+          <w:ilvl w:val="0"/>
+          <w:numId w:val="1"/>
+        </w:numPr>
+      </w:pPr>
+      <w:r>
+        <w:t>Instalado</w:t>
+      </w:r>
+      <w:r>
+        <w:t xml:space="preserve"> </w:t>
+      </w:r>
+      <w:proofErr w:type="spellStart"/>
+      <w:r>
+        <w:t>NodeJS</w:t>
+      </w:r>
+      <w:proofErr w:type="spellEnd"/>
+    </w:p>
+    <w:p>
+      <w:pPr>
+        <w:pStyle w:val="Prrafodelista"/>
+        <w:numPr>
+          <w:ilvl w:val="0"/>
+          <w:numId w:val="1"/>
+        </w:numPr>
+      </w:pPr>
+      <w:r>
+        <w:t>Instalado Browser-</w:t>
+      </w:r>
+      <w:proofErr w:type="spellStart"/>
+      <w:r>
+        <w:t>Sync</w:t>
+      </w:r>
+      <w:proofErr w:type="spellEnd"/>
+    </w:p>
+    <w:p>
+      <w:pPr>
+        <w:pStyle w:val="Prrafodelista"/>
+        <w:numPr>
+          <w:ilvl w:val="0"/>
+          <w:numId w:val="1"/>
+        </w:numPr>
+      </w:pPr>
+      <w:r>
+        <w:t>Creado un ejecutable .</w:t>
+      </w:r>
+      <w:proofErr w:type="spellStart"/>
+      <w:r>
+        <w:t>bat</w:t>
+      </w:r>
+      <w:proofErr w:type="spellEnd"/>
+      <w:r>
+        <w:t xml:space="preserve"> para lanzar sitios web estáticos</w:t>
+      </w:r>
+    </w:p>
+    <w:p>
+      <w:pPr>
+        <w:pStyle w:val="Prrafodelista"/>
+        <w:numPr>
+          <w:ilvl w:val="0"/>
+          <w:numId w:val="1"/>
+        </w:numPr>
+      </w:pPr>
+      <w:r>
+        <w:t xml:space="preserve">Añadido al </w:t>
+      </w:r>
+      <w:proofErr w:type="spellStart"/>
+      <w:r>
+        <w:t>Path</w:t>
+      </w:r>
+      <w:proofErr w:type="spellEnd"/>
+      <w:r>
+        <w:t xml:space="preserve"> del sistema la ruta donde se sitúa el .</w:t>
+      </w:r>
+      <w:proofErr w:type="spellStart"/>
+      <w:r>
+        <w:t>bat</w:t>
+      </w:r>
+      <w:proofErr w:type="spellEnd"/>
+      <w:r>
+        <w:t>.</w:t>
+      </w:r>
+    </w:p>
+    <w:p>
+      <w:pPr>
+        <w:ind w:left="708"/>
       </w:pPr>
       <w:r>
         <w:rPr>
@@ -676,10 +513,10 @@
           <w:lang w:eastAsia="es-ES"/>
         </w:rPr>
         <w:drawing>
-          <wp:inline distT="0" distB="0" distL="0" distR="0" wp14:anchorId="217A11D2" wp14:editId="21F306BC">
-            <wp:extent cx="3469689" cy="2695575"/>
-            <wp:effectExtent l="0" t="0" r="0" b="0"/>
-            <wp:docPr id="9" name="Imagen 9"/>
+          <wp:inline distT="0" distB="0" distL="0" distR="0" wp14:anchorId="165F7F8C" wp14:editId="6CBF2058">
+            <wp:extent cx="5400040" cy="486410"/>
+            <wp:effectExtent l="0" t="0" r="0" b="8890"/>
+            <wp:docPr id="7" name="Imagen 7"/>
             <wp:cNvGraphicFramePr>
               <a:graphicFrameLocks xmlns:a="http://schemas.openxmlformats.org/drawingml/2006/main" noChangeAspect="1"/>
             </wp:cNvGraphicFramePr>
@@ -699,7 +536,7 @@
                   <pic:spPr>
                     <a:xfrm>
                       <a:off x="0" y="0"/>
-                      <a:ext cx="3476077" cy="2700538"/>
+                      <a:ext cx="5400040" cy="486410"/>
                     </a:xfrm>
                     <a:prstGeom prst="rect">
                       <a:avLst/>
@@ -715,18 +552,48 @@
     <w:p>
       <w:pPr>
         <w:ind w:left="708"/>
-        <w:rPr>
-          <w:b/>
-        </w:rPr>
-      </w:pPr>
-      <w:r>
-        <w:t>Puedes comprobar con git -</w:t>
-      </w:r>
-      <w:r>
-        <w:t>-</w:t>
-      </w:r>
-      <w:r>
-        <w:t>versión la versión que has instalado.</w:t>
+      </w:pPr>
+    </w:p>
+    <w:p>
+      <w:pPr>
+        <w:ind w:left="708"/>
+        <w:rPr>
+          <w:b/>
+        </w:rPr>
+      </w:pPr>
+      <w:r>
+        <w:rPr>
+          <w:b/>
+        </w:rPr>
+        <w:t xml:space="preserve">3. </w:t>
+      </w:r>
+      <w:r>
+        <w:rPr>
+          <w:b/>
+        </w:rPr>
+        <w:t>Instalar Git</w:t>
+      </w:r>
+    </w:p>
+    <w:p>
+      <w:pPr>
+        <w:ind w:left="708"/>
+        <w:rPr>
+          <w:b/>
+        </w:rPr>
+      </w:pPr>
+      <w:r>
+        <w:t>a</w:t>
+      </w:r>
+      <w:r>
+        <w:t xml:space="preserve">. Indica que puede emplear Git desde el </w:t>
+      </w:r>
+      <w:proofErr w:type="spellStart"/>
+      <w:r>
+        <w:t>prompt</w:t>
+      </w:r>
+      <w:proofErr w:type="spellEnd"/>
+      <w:r>
+        <w:t xml:space="preserve"> de Windows</w:t>
       </w:r>
     </w:p>
     <w:p>
@@ -742,10 +609,10 @@
           <w:lang w:eastAsia="es-ES"/>
         </w:rPr>
         <w:drawing>
-          <wp:inline distT="0" distB="0" distL="0" distR="0" wp14:anchorId="5536C2E0" wp14:editId="31369902">
-            <wp:extent cx="5210175" cy="438150"/>
-            <wp:effectExtent l="0" t="0" r="9525" b="0"/>
-            <wp:docPr id="10" name="Imagen 10"/>
+          <wp:inline distT="0" distB="0" distL="0" distR="0" wp14:anchorId="274ECA2B" wp14:editId="5FB43F71">
+            <wp:extent cx="3609975" cy="2810986"/>
+            <wp:effectExtent l="0" t="0" r="0" b="8890"/>
+            <wp:docPr id="8" name="Imagen 8"/>
             <wp:cNvGraphicFramePr>
               <a:graphicFrameLocks xmlns:a="http://schemas.openxmlformats.org/drawingml/2006/main" noChangeAspect="1"/>
             </wp:cNvGraphicFramePr>
@@ -765,6 +632,139 @@
                   <pic:spPr>
                     <a:xfrm>
                       <a:off x="0" y="0"/>
+                      <a:ext cx="3631817" cy="2827994"/>
+                    </a:xfrm>
+                    <a:prstGeom prst="rect">
+                      <a:avLst/>
+                    </a:prstGeom>
+                  </pic:spPr>
+                </pic:pic>
+              </a:graphicData>
+            </a:graphic>
+          </wp:inline>
+        </w:drawing>
+      </w:r>
+    </w:p>
+    <w:p>
+      <w:pPr>
+        <w:rPr>
+          <w:b/>
+        </w:rPr>
+      </w:pPr>
+      <w:r>
+        <w:rPr>
+          <w:b/>
+        </w:rPr>
+        <w:tab/>
+        <w:t xml:space="preserve">b. </w:t>
+      </w:r>
+      <w:r>
+        <w:t>Indica que use la consola de Windows por defecto (en configurar el terminal)</w:t>
+      </w:r>
+    </w:p>
+    <w:p>
+      <w:pPr>
+        <w:ind w:left="708"/>
+        <w:rPr>
+          <w:b/>
+        </w:rPr>
+      </w:pPr>
+      <w:r>
+        <w:rPr>
+          <w:noProof/>
+          <w:lang w:eastAsia="es-ES"/>
+        </w:rPr>
+        <w:drawing>
+          <wp:inline distT="0" distB="0" distL="0" distR="0" wp14:anchorId="217A11D2" wp14:editId="21F306BC">
+            <wp:extent cx="3469689" cy="2695575"/>
+            <wp:effectExtent l="0" t="0" r="0" b="0"/>
+            <wp:docPr id="9" name="Imagen 9"/>
+            <wp:cNvGraphicFramePr>
+              <a:graphicFrameLocks xmlns:a="http://schemas.openxmlformats.org/drawingml/2006/main" noChangeAspect="1"/>
+            </wp:cNvGraphicFramePr>
+            <a:graphic xmlns:a="http://schemas.openxmlformats.org/drawingml/2006/main">
+              <a:graphicData uri="http://schemas.openxmlformats.org/drawingml/2006/picture">
+                <pic:pic xmlns:pic="http://schemas.openxmlformats.org/drawingml/2006/picture">
+                  <pic:nvPicPr>
+                    <pic:cNvPr id="1" name=""/>
+                    <pic:cNvPicPr/>
+                  </pic:nvPicPr>
+                  <pic:blipFill>
+                    <a:blip r:embed="rId14"/>
+                    <a:stretch>
+                      <a:fillRect/>
+                    </a:stretch>
+                  </pic:blipFill>
+                  <pic:spPr>
+                    <a:xfrm>
+                      <a:off x="0" y="0"/>
+                      <a:ext cx="3476077" cy="2700538"/>
+                    </a:xfrm>
+                    <a:prstGeom prst="rect">
+                      <a:avLst/>
+                    </a:prstGeom>
+                  </pic:spPr>
+                </pic:pic>
+              </a:graphicData>
+            </a:graphic>
+          </wp:inline>
+        </w:drawing>
+      </w:r>
+    </w:p>
+    <w:p>
+      <w:pPr>
+        <w:ind w:left="708"/>
+        <w:rPr>
+          <w:b/>
+        </w:rPr>
+      </w:pPr>
+      <w:r>
+        <w:t>Puedes comprobar con git -</w:t>
+      </w:r>
+      <w:r>
+        <w:t>-</w:t>
+      </w:r>
+      <w:r>
+        <w:t>versión la versión que has instalado.</w:t>
+      </w:r>
+    </w:p>
+    <w:p>
+      <w:pPr>
+        <w:ind w:left="708"/>
+        <w:rPr>
+          <w:b/>
+        </w:rPr>
+      </w:pPr>
+      <w:r>
+        <w:rPr>
+          <w:noProof/>
+          <w:lang w:eastAsia="es-ES"/>
+        </w:rPr>
+        <w:lastRenderedPageBreak/>
+        <w:drawing>
+          <wp:inline distT="0" distB="0" distL="0" distR="0" wp14:anchorId="5536C2E0" wp14:editId="31369902">
+            <wp:extent cx="5210175" cy="438150"/>
+            <wp:effectExtent l="0" t="0" r="9525" b="0"/>
+            <wp:docPr id="10" name="Imagen 10"/>
+            <wp:cNvGraphicFramePr>
+              <a:graphicFrameLocks xmlns:a="http://schemas.openxmlformats.org/drawingml/2006/main" noChangeAspect="1"/>
+            </wp:cNvGraphicFramePr>
+            <a:graphic xmlns:a="http://schemas.openxmlformats.org/drawingml/2006/main">
+              <a:graphicData uri="http://schemas.openxmlformats.org/drawingml/2006/picture">
+                <pic:pic xmlns:pic="http://schemas.openxmlformats.org/drawingml/2006/picture">
+                  <pic:nvPicPr>
+                    <pic:cNvPr id="1" name=""/>
+                    <pic:cNvPicPr/>
+                  </pic:nvPicPr>
+                  <pic:blipFill>
+                    <a:blip r:embed="rId15"/>
+                    <a:stretch>
+                      <a:fillRect/>
+                    </a:stretch>
+                  </pic:blipFill>
+                  <pic:spPr>
+                    <a:xfrm>
+                      <a:off x="0" y="0"/>
                       <a:ext cx="5210175" cy="438150"/>
                     </a:xfrm>
                     <a:prstGeom prst="rect">
@@ -797,7 +797,6 @@
         <w:rPr>
           <w:b/>
         </w:rPr>
-        <w:lastRenderedPageBreak/>
         <w:t xml:space="preserve">4. Crear un repositorio en </w:t>
       </w:r>
       <w:proofErr w:type="spellStart"/>
@@ -846,7 +845,7 @@
                     </pic:cNvPicPr>
                   </pic:nvPicPr>
                   <pic:blipFill>
-                    <a:blip r:embed="rId14">
+                    <a:blip r:embed="rId16">
                       <a:extLst>
                         <a:ext uri="{28A0092B-C50C-407E-A947-70E740481C1C}">
                           <a14:useLocalDpi xmlns:a14="http://schemas.microsoft.com/office/drawing/2010/main" val="0"/>
@@ -906,7 +905,7 @@
                     <pic:cNvPicPr/>
                   </pic:nvPicPr>
                   <pic:blipFill>
-                    <a:blip r:embed="rId15"/>
+                    <a:blip r:embed="rId17"/>
                     <a:stretch>
                       <a:fillRect/>
                     </a:stretch>
@@ -955,7 +954,7 @@
                     <pic:cNvPicPr/>
                   </pic:nvPicPr>
                   <pic:blipFill>
-                    <a:blip r:embed="rId16"/>
+                    <a:blip r:embed="rId18"/>
                     <a:stretch>
                       <a:fillRect/>
                     </a:stretch>
@@ -985,14 +984,79 @@
       </w:pPr>
       <w:r>
         <w:rPr>
+          <w:b/>
           <w:noProof/>
           <w:lang w:eastAsia="es-ES"/>
         </w:rPr>
         <w:drawing>
-          <wp:inline distT="0" distB="0" distL="0" distR="0" wp14:anchorId="57CB2C94" wp14:editId="5630394B">
+          <wp:inline distT="0" distB="0" distL="0" distR="0">
             <wp:extent cx="6505575" cy="590550"/>
             <wp:effectExtent l="0" t="0" r="9525" b="0"/>
-            <wp:docPr id="14" name="Imagen 14"/>
+            <wp:docPr id="16" name="Imagen 16"/>
+            <wp:cNvGraphicFramePr>
+              <a:graphicFrameLocks xmlns:a="http://schemas.openxmlformats.org/drawingml/2006/main" noChangeAspect="1"/>
+            </wp:cNvGraphicFramePr>
+            <a:graphic xmlns:a="http://schemas.openxmlformats.org/drawingml/2006/main">
+              <a:graphicData uri="http://schemas.openxmlformats.org/drawingml/2006/picture">
+                <pic:pic xmlns:pic="http://schemas.openxmlformats.org/drawingml/2006/picture">
+                  <pic:nvPicPr>
+                    <pic:cNvPr id="0" name="Picture 5"/>
+                    <pic:cNvPicPr>
+                      <a:picLocks noChangeAspect="1" noChangeArrowheads="1"/>
+                    </pic:cNvPicPr>
+                  </pic:nvPicPr>
+                  <pic:blipFill>
+                    <a:blip r:embed="rId19">
+                      <a:extLst>
+                        <a:ext uri="{28A0092B-C50C-407E-A947-70E740481C1C}">
+                          <a14:useLocalDpi xmlns:a14="http://schemas.microsoft.com/office/drawing/2010/main" val="0"/>
+                        </a:ext>
+                      </a:extLst>
+                    </a:blip>
+                    <a:srcRect/>
+                    <a:stretch>
+                      <a:fillRect/>
+                    </a:stretch>
+                  </pic:blipFill>
+                  <pic:spPr bwMode="auto">
+                    <a:xfrm>
+                      <a:off x="0" y="0"/>
+                      <a:ext cx="6505575" cy="590550"/>
+                    </a:xfrm>
+                    <a:prstGeom prst="rect">
+                      <a:avLst/>
+                    </a:prstGeom>
+                    <a:noFill/>
+                    <a:ln>
+                      <a:noFill/>
+                    </a:ln>
+                  </pic:spPr>
+                </pic:pic>
+              </a:graphicData>
+            </a:graphic>
+          </wp:inline>
+        </w:drawing>
+      </w:r>
+      <w:bookmarkStart w:id="0" w:name="_GoBack"/>
+      <w:bookmarkEnd w:id="0"/>
+    </w:p>
+    <w:p>
+      <w:pPr>
+        <w:ind w:left="708"/>
+        <w:rPr>
+          <w:b/>
+        </w:rPr>
+      </w:pPr>
+      <w:r>
+        <w:rPr>
+          <w:noProof/>
+          <w:lang w:eastAsia="es-ES"/>
+        </w:rPr>
+        <w:drawing>
+          <wp:inline distT="0" distB="0" distL="0" distR="0" wp14:anchorId="7EFE01BE" wp14:editId="0544F705">
+            <wp:extent cx="6505575" cy="2876550"/>
+            <wp:effectExtent l="0" t="0" r="9525" b="0"/>
+            <wp:docPr id="15" name="Imagen 15"/>
             <wp:cNvGraphicFramePr>
               <a:graphicFrameLocks xmlns:a="http://schemas.openxmlformats.org/drawingml/2006/main" noChangeAspect="1"/>
             </wp:cNvGraphicFramePr>
@@ -1004,7 +1068,7 @@
                     <pic:cNvPicPr/>
                   </pic:nvPicPr>
                   <pic:blipFill>
-                    <a:blip r:embed="rId17"/>
+                    <a:blip r:embed="rId20"/>
                     <a:stretch>
                       <a:fillRect/>
                     </a:stretch>
@@ -1012,7 +1076,7 @@
                   <pic:spPr>
                     <a:xfrm>
                       <a:off x="0" y="0"/>
-                      <a:ext cx="6505575" cy="590550"/>
+                      <a:ext cx="6505575" cy="2876550"/>
                     </a:xfrm>
                     <a:prstGeom prst="rect">
                       <a:avLst/>
@@ -1025,17 +1089,8 @@
         </w:drawing>
       </w:r>
     </w:p>
-    <w:p>
-      <w:pPr>
-        <w:ind w:left="708"/>
-        <w:rPr>
-          <w:b/>
-        </w:rPr>
-      </w:pPr>
-      <w:bookmarkStart w:id="0" w:name="_GoBack"/>
-      <w:bookmarkEnd w:id="0"/>
-    </w:p>
     <w:sectPr>
+      <w:footerReference w:type="default" r:id="rId21"/>
       <w:pgSz w:w="11906" w:h="16838"/>
       <w:pgMar w:top="720" w:right="720" w:bottom="720" w:left="720" w:header="708" w:footer="708" w:gutter="0"/>
       <w:cols w:space="708"/>
@@ -1043,6 +1098,85 @@
     </w:sectPr>
   </w:body>
 </w:document>
+</file>
+
+<file path=word/endnotes.xml><?xml version="1.0" encoding="utf-8"?>
+<w:endnotes xmlns:wpc="http://schemas.microsoft.com/office/word/2010/wordprocessingCanvas" xmlns:cx="http://schemas.microsoft.com/office/drawing/2014/chartex" xmlns:cx1="http://schemas.microsoft.com/office/drawing/2015/9/8/chartex" xmlns:mc="http://schemas.openxmlformats.org/markup-compatibility/2006" xmlns:o="urn:schemas-microsoft-com:office:office" xmlns:r="http://schemas.openxmlformats.org/officeDocument/2006/relationships" xmlns:m="http://schemas.openxmlformats.org/officeDocument/2006/math" xmlns:v="urn:schemas-microsoft-com:vml" xmlns:wp14="http://schemas.microsoft.com/office/word/2010/wordprocessingDrawing" xmlns:wp="http://schemas.openxmlformats.org/drawingml/2006/wordprocessingDrawing" xmlns:w10="urn:schemas-microsoft-com:office:word" xmlns:w="http://schemas.openxmlformats.org/wordprocessingml/2006/main" xmlns:w14="http://schemas.microsoft.com/office/word/2010/wordml" xmlns:w15="http://schemas.microsoft.com/office/word/2012/wordml" xmlns:w16se="http://schemas.microsoft.com/office/word/2015/wordml/symex" xmlns:wpg="http://schemas.microsoft.com/office/word/2010/wordprocessingGroup" xmlns:wpi="http://schemas.microsoft.com/office/word/2010/wordprocessingInk" xmlns:wne="http://schemas.microsoft.com/office/word/2006/wordml" xmlns:wps="http://schemas.microsoft.com/office/word/2010/wordprocessingShape" mc:Ignorable="w14 w15 w16se wp14">
+  <w:endnote w:type="separator" w:id="-1">
+    <w:p>
+      <w:pPr>
+        <w:spacing w:after="0" w:line="240" w:lineRule="auto"/>
+      </w:pPr>
+      <w:r>
+        <w:separator/>
+      </w:r>
+    </w:p>
+  </w:endnote>
+  <w:endnote w:type="continuationSeparator" w:id="0">
+    <w:p>
+      <w:pPr>
+        <w:spacing w:after="0" w:line="240" w:lineRule="auto"/>
+      </w:pPr>
+      <w:r>
+        <w:continuationSeparator/>
+      </w:r>
+    </w:p>
+  </w:endnote>
+</w:endnotes>
+</file>
+
+<file path=word/footer1.xml><?xml version="1.0" encoding="utf-8"?>
+<w:ftr xmlns:wpc="http://schemas.microsoft.com/office/word/2010/wordprocessingCanvas" xmlns:cx="http://schemas.microsoft.com/office/drawing/2014/chartex" xmlns:cx1="http://schemas.microsoft.com/office/drawing/2015/9/8/chartex" xmlns:mc="http://schemas.openxmlformats.org/markup-compatibility/2006" xmlns:o="urn:schemas-microsoft-com:office:office" xmlns:r="http://schemas.openxmlformats.org/officeDocument/2006/relationships" xmlns:m="http://schemas.openxmlformats.org/officeDocument/2006/math" xmlns:v="urn:schemas-microsoft-com:vml" xmlns:wp14="http://schemas.microsoft.com/office/word/2010/wordprocessingDrawing" xmlns:wp="http://schemas.openxmlformats.org/drawingml/2006/wordprocessingDrawing" xmlns:w10="urn:schemas-microsoft-com:office:word" xmlns:w="http://schemas.openxmlformats.org/wordprocessingml/2006/main" xmlns:w14="http://schemas.microsoft.com/office/word/2010/wordml" xmlns:w15="http://schemas.microsoft.com/office/word/2012/wordml" xmlns:w16se="http://schemas.microsoft.com/office/word/2015/wordml/symex" xmlns:wpg="http://schemas.microsoft.com/office/word/2010/wordprocessingGroup" xmlns:wpi="http://schemas.microsoft.com/office/word/2010/wordprocessingInk" xmlns:wne="http://schemas.microsoft.com/office/word/2006/wordml" xmlns:wps="http://schemas.microsoft.com/office/word/2010/wordprocessingShape" mc:Ignorable="w14 w15 w16se wp14">
+  <w:p>
+    <w:pPr>
+      <w:pStyle w:val="Piedepgina"/>
+    </w:pPr>
+    <w:r>
+      <w:t>Desarrollo Web en Entorno Cliente</w:t>
+    </w:r>
+    <w:r>
+      <w:rPr>
+        <w:rFonts w:ascii="Helvetica" w:hAnsi="Helvetica"/>
+        <w:color w:val="333366"/>
+      </w:rPr>
+      <w:t xml:space="preserve"> </w:t>
+    </w:r>
+    <w:r>
+      <w:ptab w:relativeTo="margin" w:alignment="center" w:leader="none"/>
+    </w:r>
+    <w:r>
+      <w:ptab w:relativeTo="margin" w:alignment="right" w:leader="none"/>
+    </w:r>
+    <w:r>
+      <w:t>Pedro García M.</w:t>
+    </w:r>
+  </w:p>
+</w:ftr>
+</file>
+
+<file path=word/footnotes.xml><?xml version="1.0" encoding="utf-8"?>
+<w:footnotes xmlns:wpc="http://schemas.microsoft.com/office/word/2010/wordprocessingCanvas" xmlns:cx="http://schemas.microsoft.com/office/drawing/2014/chartex" xmlns:cx1="http://schemas.microsoft.com/office/drawing/2015/9/8/chartex" xmlns:mc="http://schemas.openxmlformats.org/markup-compatibility/2006" xmlns:o="urn:schemas-microsoft-com:office:office" xmlns:r="http://schemas.openxmlformats.org/officeDocument/2006/relationships" xmlns:m="http://schemas.openxmlformats.org/officeDocument/2006/math" xmlns:v="urn:schemas-microsoft-com:vml" xmlns:wp14="http://schemas.microsoft.com/office/word/2010/wordprocessingDrawing" xmlns:wp="http://schemas.openxmlformats.org/drawingml/2006/wordprocessingDrawing" xmlns:w10="urn:schemas-microsoft-com:office:word" xmlns:w="http://schemas.openxmlformats.org/wordprocessingml/2006/main" xmlns:w14="http://schemas.microsoft.com/office/word/2010/wordml" xmlns:w15="http://schemas.microsoft.com/office/word/2012/wordml" xmlns:w16se="http://schemas.microsoft.com/office/word/2015/wordml/symex" xmlns:wpg="http://schemas.microsoft.com/office/word/2010/wordprocessingGroup" xmlns:wpi="http://schemas.microsoft.com/office/word/2010/wordprocessingInk" xmlns:wne="http://schemas.microsoft.com/office/word/2006/wordml" xmlns:wps="http://schemas.microsoft.com/office/word/2010/wordprocessingShape" mc:Ignorable="w14 w15 w16se wp14">
+  <w:footnote w:type="separator" w:id="-1">
+    <w:p>
+      <w:pPr>
+        <w:spacing w:after="0" w:line="240" w:lineRule="auto"/>
+      </w:pPr>
+      <w:r>
+        <w:separator/>
+      </w:r>
+    </w:p>
+  </w:footnote>
+  <w:footnote w:type="continuationSeparator" w:id="0">
+    <w:p>
+      <w:pPr>
+        <w:spacing w:after="0" w:line="240" w:lineRule="auto"/>
+      </w:pPr>
+      <w:r>
+        <w:continuationSeparator/>
+      </w:r>
+    </w:p>
+  </w:footnote>
+</w:footnotes>
 </file>
 
 <file path=word/numbering.xml><?xml version="1.0" encoding="utf-8"?>
@@ -1068,7 +1202,7 @@
         <v:path o:extrusionok="f" gradientshapeok="t" o:connecttype="rect"/>
         <o:lock v:ext="edit" aspectratio="t"/>
       </v:shapetype>
-      <v:shape id="_x0000_i1038" type="#_x0000_t75" style="width:8in;height:8in;visibility:visible;mso-wrap-style:square" o:bullet="t">
+      <v:shape id="_x0000_i1059" type="#_x0000_t75" style="width:8in;height:8in;visibility:visible;mso-wrap-style:square" o:bullet="t">
         <v:imagedata r:id="rId1" o:title=""/>
       </v:shape>
     </w:pict>
@@ -1614,6 +1748,27 @@
     <w:name w:val="Normal"/>
     <w:qFormat/>
   </w:style>
+  <w:style w:type="paragraph" w:styleId="Ttulo1">
+    <w:name w:val="heading 1"/>
+    <w:basedOn w:val="Normal"/>
+    <w:link w:val="Ttulo1Car"/>
+    <w:uiPriority w:val="9"/>
+    <w:qFormat/>
+    <w:rsid w:val="00C442E6"/>
+    <w:pPr>
+      <w:spacing w:before="100" w:beforeAutospacing="1" w:after="100" w:afterAutospacing="1" w:line="240" w:lineRule="auto"/>
+      <w:outlineLvl w:val="0"/>
+    </w:pPr>
+    <w:rPr>
+      <w:rFonts w:ascii="Times New Roman" w:eastAsia="Times New Roman" w:hAnsi="Times New Roman" w:cs="Times New Roman"/>
+      <w:b/>
+      <w:bCs/>
+      <w:kern w:val="36"/>
+      <w:sz w:val="48"/>
+      <w:szCs w:val="48"/>
+      <w:lang w:eastAsia="es-ES"/>
+    </w:rPr>
+  </w:style>
   <w:style w:type="character" w:default="1" w:styleId="Fuentedeprrafopredeter">
     <w:name w:val="Default Paragraph Font"/>
     <w:uiPriority w:val="1"/>
@@ -1651,6 +1806,66 @@
       <w:ind w:left="720"/>
       <w:contextualSpacing/>
     </w:pPr>
+  </w:style>
+  <w:style w:type="paragraph" w:styleId="Encabezado">
+    <w:name w:val="header"/>
+    <w:basedOn w:val="Normal"/>
+    <w:link w:val="EncabezadoCar"/>
+    <w:uiPriority w:val="99"/>
+    <w:unhideWhenUsed/>
+    <w:rsid w:val="00C442E6"/>
+    <w:pPr>
+      <w:tabs>
+        <w:tab w:val="center" w:pos="4252"/>
+        <w:tab w:val="right" w:pos="8504"/>
+      </w:tabs>
+      <w:spacing w:after="0" w:line="240" w:lineRule="auto"/>
+    </w:pPr>
+  </w:style>
+  <w:style w:type="character" w:customStyle="1" w:styleId="EncabezadoCar">
+    <w:name w:val="Encabezado Car"/>
+    <w:basedOn w:val="Fuentedeprrafopredeter"/>
+    <w:link w:val="Encabezado"/>
+    <w:uiPriority w:val="99"/>
+    <w:rsid w:val="00C442E6"/>
+  </w:style>
+  <w:style w:type="paragraph" w:styleId="Piedepgina">
+    <w:name w:val="footer"/>
+    <w:basedOn w:val="Normal"/>
+    <w:link w:val="PiedepginaCar"/>
+    <w:uiPriority w:val="99"/>
+    <w:unhideWhenUsed/>
+    <w:rsid w:val="00C442E6"/>
+    <w:pPr>
+      <w:tabs>
+        <w:tab w:val="center" w:pos="4252"/>
+        <w:tab w:val="right" w:pos="8504"/>
+      </w:tabs>
+      <w:spacing w:after="0" w:line="240" w:lineRule="auto"/>
+    </w:pPr>
+  </w:style>
+  <w:style w:type="character" w:customStyle="1" w:styleId="PiedepginaCar">
+    <w:name w:val="Pie de página Car"/>
+    <w:basedOn w:val="Fuentedeprrafopredeter"/>
+    <w:link w:val="Piedepgina"/>
+    <w:uiPriority w:val="99"/>
+    <w:rsid w:val="00C442E6"/>
+  </w:style>
+  <w:style w:type="character" w:customStyle="1" w:styleId="Ttulo1Car">
+    <w:name w:val="Título 1 Car"/>
+    <w:basedOn w:val="Fuentedeprrafopredeter"/>
+    <w:link w:val="Ttulo1"/>
+    <w:uiPriority w:val="9"/>
+    <w:rsid w:val="00C442E6"/>
+    <w:rPr>
+      <w:rFonts w:ascii="Times New Roman" w:eastAsia="Times New Roman" w:hAnsi="Times New Roman" w:cs="Times New Roman"/>
+      <w:b/>
+      <w:bCs/>
+      <w:kern w:val="36"/>
+      <w:sz w:val="48"/>
+      <w:szCs w:val="48"/>
+      <w:lang w:eastAsia="es-ES"/>
+    </w:rPr>
   </w:style>
 </w:styles>
 </file>

</xml_diff>